<commit_message>
updated dpg-submission folder with manuals
</commit_message>
<xml_diff>
--- a/DiCRA Plaform/docs/dpg-criteria/Criteria1 -Sustainable Development Goals.docx
+++ b/DiCRA Plaform/docs/dpg-criteria/Criteria1 -Sustainable Development Goals.docx
@@ -149,31 +149,28 @@
         <w:spacing w:before="240" w:beforeAutospacing="0" w:after="240" w:afterAutospacing="0"/>
         <w:rPr>
           <w:rFonts w:ascii="Times" w:hAnsi="Times" w:cs="Arial"/>
+          <w:b/>
+          <w:bCs/>
           <w:color w:val="000000"/>
         </w:rPr>
       </w:pPr>
       <w:r>
         <w:rPr>
           <w:rFonts w:ascii="Times" w:hAnsi="Times" w:cs="Arial"/>
+          <w:b/>
+          <w:bCs/>
           <w:color w:val="000000"/>
         </w:rPr>
         <w:t xml:space="preserve">Approach taken for development of </w:t>
       </w:r>
-      <w:proofErr w:type="spellStart"/>
       <w:r>
         <w:rPr>
           <w:rFonts w:ascii="Times" w:hAnsi="Times" w:cs="Arial"/>
+          <w:b/>
+          <w:bCs/>
           <w:color w:val="000000"/>
         </w:rPr>
         <w:t>DiCRA</w:t>
-      </w:r>
-      <w:proofErr w:type="spellEnd"/>
-      <w:r>
-        <w:rPr>
-          <w:rFonts w:ascii="Times" w:hAnsi="Times" w:cs="Arial"/>
-          <w:color w:val="000000"/>
-        </w:rPr>
-        <w:t>:</w:t>
       </w:r>
     </w:p>
     <w:p>
@@ -193,23 +190,13 @@
         </w:rPr>
         <w:t xml:space="preserve">The  objective of the </w:t>
       </w:r>
-      <w:proofErr w:type="spellStart"/>
-      <w:r>
-        <w:rPr>
-          <w:rFonts w:ascii="Times" w:hAnsi="Times"/>
-          <w:sz w:val="24"/>
-          <w:szCs w:val="24"/>
-        </w:rPr>
-        <w:t>DiCRA</w:t>
-      </w:r>
-      <w:proofErr w:type="spellEnd"/>
-      <w:r>
-        <w:rPr>
-          <w:rFonts w:ascii="Times" w:hAnsi="Times"/>
-          <w:sz w:val="24"/>
-          <w:szCs w:val="24"/>
-        </w:rPr>
-        <w:t xml:space="preserve"> platform</w:t>
+      <w:r>
+        <w:rPr>
+          <w:rFonts w:ascii="Times" w:hAnsi="Times"/>
+          <w:sz w:val="24"/>
+          <w:szCs w:val="24"/>
+        </w:rPr>
+        <w:t>DiCRA platform</w:t>
       </w:r>
       <w:r>
         <w:rPr>
@@ -365,23 +352,13 @@
           <w:szCs w:val="24"/>
         </w:rPr>
       </w:pPr>
-      <w:proofErr w:type="spellStart"/>
-      <w:r>
-        <w:rPr>
-          <w:rFonts w:ascii="Times" w:hAnsi="Times"/>
-          <w:sz w:val="24"/>
-          <w:szCs w:val="24"/>
-        </w:rPr>
-        <w:t>DiCRA</w:t>
-      </w:r>
-      <w:proofErr w:type="spellEnd"/>
-      <w:r>
-        <w:rPr>
-          <w:rFonts w:ascii="Times" w:hAnsi="Times"/>
-          <w:sz w:val="24"/>
-          <w:szCs w:val="24"/>
-        </w:rPr>
-        <w:t xml:space="preserve"> platform contributes to 2 SDG goals namely: Goal 2 to End </w:t>
+      <w:r>
+        <w:rPr>
+          <w:rFonts w:ascii="Times" w:hAnsi="Times"/>
+          <w:sz w:val="24"/>
+          <w:szCs w:val="24"/>
+        </w:rPr>
+        <w:t xml:space="preserve">DiCRA platform contributes to 2 SDG goals namely: Goal 2 to End </w:t>
       </w:r>
       <w:r>
         <w:rPr>

</xml_diff>